<commit_message>
remove online multiplayer from scope
</commit_message>
<xml_diff>
--- a/Conceptverslag.docx
+++ b/Conceptverslag.docx
@@ -4,7 +4,7 @@
   <w:body>
     <w:p>
       <w:pPr>
-        <w:pStyle w:val="Titel"/>
+        <w:pStyle w:val="Title"/>
       </w:pPr>
       <w:r>
         <w:t>Conceptverslag</w:t>
@@ -12,7 +12,7 @@
     </w:p>
     <w:p>
       <w:pPr>
-        <w:pStyle w:val="Kop1"/>
+        <w:pStyle w:val="Heading1"/>
       </w:pPr>
       <w:r>
         <w:t>1. Projectomschrijving</w:t>
@@ -46,7 +46,13 @@
         <w:t xml:space="preserve"> naar beneden over het scherm, en de speler moet op het juiste moment de bijpassende knoppen indrukken</w:t>
       </w:r>
       <w:r>
-        <w:t xml:space="preserve">. Er komen verschillende soorten blokken waarbij net een iets andere handeling bij moet worden toegepast. </w:t>
+        <w:t>. Er komen verschillende soorten blokken waarbij</w:t>
+      </w:r>
+      <w:r>
+        <w:t xml:space="preserve"> een</w:t>
+      </w:r>
+      <w:r>
+        <w:t xml:space="preserve"> net iets andere handeling moet worden toegepast. </w:t>
       </w:r>
       <w:r>
         <w:t xml:space="preserve">De game wordt ontwikkeld in </w:t>
@@ -88,6 +94,30 @@
     </w:p>
     <w:p>
       <w:r>
+        <w:t xml:space="preserve"> </w:t>
+      </w:r>
+      <w:r>
+        <w:t xml:space="preserve">In ons originele concept was online </w:t>
+      </w:r>
+      <w:proofErr w:type="spellStart"/>
+      <w:r>
+        <w:t>multiplayer</w:t>
+      </w:r>
+      <w:proofErr w:type="spellEnd"/>
+      <w:r>
+        <w:t xml:space="preserve"> een functionaliteit die we in het project wilden verwerken. Dit hebben we als </w:t>
+      </w:r>
+      <w:proofErr w:type="spellStart"/>
+      <w:r>
+        <w:t>requirement</w:t>
+      </w:r>
+      <w:proofErr w:type="spellEnd"/>
+      <w:r>
+        <w:t xml:space="preserve"> weggehaald na het advies dat dit buiten de scope valt van het project en te lang zou duren.</w:t>
+      </w:r>
+    </w:p>
+    <w:p>
+      <w:r>
         <w:t>Het project heeft als doel:</w:t>
       </w:r>
     </w:p>
@@ -111,21 +141,48 @@
           <w:ilvl w:val="0"/>
           <w:numId w:val="1"/>
         </w:numPr>
-      </w:pPr>
+        <w:rPr>
+          <w:lang w:val="en-US"/>
+        </w:rPr>
+      </w:pPr>
+      <w:r>
+        <w:rPr>
+          <w:lang w:val="en-US"/>
+        </w:rPr>
+        <w:t>Multiplayer-</w:t>
+      </w:r>
       <w:proofErr w:type="spellStart"/>
       <w:r>
-        <w:t>Multiplayer</w:t>
+        <w:rPr>
+          <w:lang w:val="en-US"/>
+        </w:rPr>
+        <w:t>functionaliteit</w:t>
       </w:r>
       <w:proofErr w:type="spellEnd"/>
       <w:r>
-        <w:t xml:space="preserve">-functionaliteit (lokale en eventueel online </w:t>
+        <w:rPr>
+          <w:lang w:val="en-US"/>
+        </w:rPr>
+        <w:t xml:space="preserve"> (</w:t>
       </w:r>
       <w:proofErr w:type="spellStart"/>
       <w:r>
-        <w:t>multiplayer</w:t>
+        <w:rPr>
+          <w:lang w:val="en-US"/>
+        </w:rPr>
+        <w:t>geen</w:t>
       </w:r>
       <w:proofErr w:type="spellEnd"/>
       <w:r>
+        <w:rPr>
+          <w:lang w:val="en-US"/>
+        </w:rPr>
+        <w:t xml:space="preserve"> online multiplayer</w:t>
+      </w:r>
+      <w:r>
+        <w:rPr>
+          <w:lang w:val="en-US"/>
+        </w:rPr>
         <w:t>).</w:t>
       </w:r>
     </w:p>
@@ -164,7 +221,7 @@
     </w:p>
     <w:p>
       <w:pPr>
-        <w:pStyle w:val="Kop1"/>
+        <w:pStyle w:val="Heading1"/>
       </w:pPr>
       <w:r>
         <w:t>2. Doelen en onderdelen</w:t>
@@ -172,7 +229,7 @@
     </w:p>
     <w:p>
       <w:pPr>
-        <w:pStyle w:val="Kop2"/>
+        <w:pStyle w:val="Heading2"/>
       </w:pPr>
       <w:r>
         <w:t>2.</w:t>
@@ -235,7 +292,7 @@
     </w:p>
     <w:p>
       <w:pPr>
-        <w:pStyle w:val="Kop2"/>
+        <w:pStyle w:val="Heading2"/>
       </w:pPr>
       <w:r>
         <w:t>2.</w:t>
@@ -282,7 +339,7 @@
     </w:p>
     <w:p>
       <w:pPr>
-        <w:pStyle w:val="Kop2"/>
+        <w:pStyle w:val="Heading2"/>
       </w:pPr>
       <w:r>
         <w:t>2.</w:t>
@@ -326,12 +383,13 @@
         </w:rPr>
       </w:pPr>
       <w:r>
+        <w:lastRenderedPageBreak/>
         <w:br w:type="page"/>
       </w:r>
     </w:p>
     <w:p>
       <w:pPr>
-        <w:pStyle w:val="Kop1"/>
+        <w:pStyle w:val="Heading1"/>
       </w:pPr>
       <w:r>
         <w:lastRenderedPageBreak/>
@@ -525,7 +583,7 @@
     </w:p>
     <w:p>
       <w:pPr>
-        <w:pStyle w:val="Lijstalinea"/>
+        <w:pStyle w:val="ListParagraph"/>
         <w:numPr>
           <w:ilvl w:val="0"/>
           <w:numId w:val="6"/>
@@ -670,62 +728,43 @@
         </w:numPr>
       </w:pPr>
       <w:r>
-        <w:t xml:space="preserve">Online </w:t>
-      </w:r>
-      <w:proofErr w:type="spellStart"/>
-      <w:r>
-        <w:t>multiplayer</w:t>
-      </w:r>
-      <w:proofErr w:type="spellEnd"/>
-      <w:r>
-        <w:t xml:space="preserve"> op verschillende computers.</w:t>
+        <w:t>Mogelijkheid om een muzieknummer om te zetten naar een level.</w:t>
       </w:r>
     </w:p>
     <w:p>
       <w:pPr>
+        <w:pStyle w:val="ListParagraph"/>
         <w:numPr>
           <w:ilvl w:val="0"/>
           <w:numId w:val="6"/>
         </w:numPr>
       </w:pPr>
       <w:r>
-        <w:t>Mogelijkheid om een muzieknummer om te zetten naar een level.</w:t>
+        <w:t xml:space="preserve">Fysieke knoppen via </w:t>
+      </w:r>
+      <w:proofErr w:type="spellStart"/>
+      <w:r>
+        <w:t>Arduino</w:t>
+      </w:r>
+      <w:proofErr w:type="spellEnd"/>
+      <w:r>
+        <w:t xml:space="preserve"> kunnen het spel besturen.</w:t>
       </w:r>
     </w:p>
     <w:p>
       <w:pPr>
-        <w:pStyle w:val="Lijstalinea"/>
         <w:numPr>
           <w:ilvl w:val="0"/>
           <w:numId w:val="6"/>
         </w:numPr>
       </w:pPr>
       <w:r>
-        <w:t xml:space="preserve">Fysieke knoppen via </w:t>
-      </w:r>
-      <w:proofErr w:type="spellStart"/>
-      <w:r>
-        <w:t>Arduino</w:t>
-      </w:r>
-      <w:proofErr w:type="spellEnd"/>
-      <w:r>
-        <w:t xml:space="preserve"> kunnen het spel besturen.</w:t>
+        <w:t xml:space="preserve">Instellingen </w:t>
       </w:r>
     </w:p>
     <w:p>
       <w:pPr>
-        <w:numPr>
-          <w:ilvl w:val="0"/>
-          <w:numId w:val="6"/>
-        </w:numPr>
-      </w:pPr>
-      <w:r>
-        <w:t xml:space="preserve">Instellingen </w:t>
-      </w:r>
-    </w:p>
-    <w:p>
-      <w:pPr>
-        <w:pStyle w:val="Lijstalinea"/>
+        <w:pStyle w:val="ListParagraph"/>
         <w:numPr>
           <w:ilvl w:val="1"/>
           <w:numId w:val="6"/>
@@ -737,7 +776,7 @@
     </w:p>
     <w:p>
       <w:pPr>
-        <w:pStyle w:val="Lijstalinea"/>
+        <w:pStyle w:val="ListParagraph"/>
         <w:numPr>
           <w:ilvl w:val="1"/>
           <w:numId w:val="6"/>
@@ -749,7 +788,7 @@
     </w:p>
     <w:p>
       <w:pPr>
-        <w:pStyle w:val="Lijstalinea"/>
+        <w:pStyle w:val="ListParagraph"/>
         <w:numPr>
           <w:ilvl w:val="1"/>
           <w:numId w:val="6"/>
@@ -764,7 +803,15 @@
       </w:r>
       <w:proofErr w:type="spellEnd"/>
       <w:r>
-        <w:t xml:space="preserve"> mode / light mode).</w:t>
+        <w:t xml:space="preserve"> </w:t>
+      </w:r>
+      <w:proofErr w:type="gramStart"/>
+      <w:r>
+        <w:t>mode /</w:t>
+      </w:r>
+      <w:proofErr w:type="gramEnd"/>
+      <w:r>
+        <w:t xml:space="preserve"> light mode).</w:t>
       </w:r>
     </w:p>
     <w:p>
@@ -786,7 +833,7 @@
     </w:p>
     <w:p>
       <w:pPr>
-        <w:pStyle w:val="Lijstalinea"/>
+        <w:pStyle w:val="ListParagraph"/>
         <w:numPr>
           <w:ilvl w:val="0"/>
           <w:numId w:val="6"/>
@@ -799,7 +846,7 @@
     </w:p>
     <w:p>
       <w:pPr>
-        <w:pStyle w:val="Lijstalinea"/>
+        <w:pStyle w:val="ListParagraph"/>
         <w:numPr>
           <w:ilvl w:val="0"/>
           <w:numId w:val="6"/>
@@ -814,16 +861,32 @@
       </w:r>
     </w:p>
     <w:p>
-      <w:r>
-        <w:rPr>
-          <w:lang w:val="en-US"/>
-        </w:rPr>
-        <w:br w:type="page"/>
+      <w:pPr>
+        <w:numPr>
+          <w:ilvl w:val="0"/>
+          <w:numId w:val="6"/>
+        </w:numPr>
+      </w:pPr>
+      <w:r>
+        <w:t xml:space="preserve">Online </w:t>
+      </w:r>
+      <w:proofErr w:type="spellStart"/>
+      <w:r>
+        <w:t>multiplayer</w:t>
+      </w:r>
+      <w:proofErr w:type="spellEnd"/>
+      <w:r>
+        <w:t xml:space="preserve"> op verschillende computers.</w:t>
       </w:r>
     </w:p>
     <w:p>
-      <w:pPr>
-        <w:pStyle w:val="Kop1"/>
+      <w:r>
+        <w:br w:type="page"/>
+      </w:r>
+    </w:p>
+    <w:p>
+      <w:pPr>
+        <w:pStyle w:val="Heading1"/>
       </w:pPr>
       <w:r>
         <w:lastRenderedPageBreak/>
@@ -837,7 +900,7 @@
     </w:p>
     <w:tbl>
       <w:tblPr>
-        <w:tblStyle w:val="Rastertabel4"/>
+        <w:tblStyle w:val="GridTable4"/>
         <w:tblW w:w="0" w:type="auto"/>
         <w:tblInd w:w="-113" w:type="dxa"/>
         <w:tblLook w:val="04A0" w:firstRow="1" w:lastRow="0" w:firstColumn="1" w:lastColumn="0" w:noHBand="0" w:noVBand="1"/>
@@ -1165,7 +1228,7 @@
             </w:pPr>
             <w:r>
               <w:rPr>
-                <w:rStyle w:val="Zwaar"/>
+                <w:rStyle w:val="Strong"/>
                 <w:b w:val="0"/>
                 <w:bCs w:val="0"/>
               </w:rPr>
@@ -1286,7 +1349,7 @@
             </w:pPr>
             <w:r>
               <w:rPr>
-                <w:rStyle w:val="Zwaar"/>
+                <w:rStyle w:val="Strong"/>
                 <w:b w:val="0"/>
                 <w:bCs w:val="0"/>
               </w:rPr>
@@ -1294,7 +1357,7 @@
             </w:r>
             <w:r>
               <w:rPr>
-                <w:rStyle w:val="Zwaar"/>
+                <w:rStyle w:val="Strong"/>
                 <w:b w:val="0"/>
                 <w:bCs w:val="0"/>
               </w:rPr>
@@ -1756,7 +1819,10 @@
               <w:spacing w:after="160" w:line="259" w:lineRule="auto"/>
             </w:pPr>
             <w:r>
-              <w:t>Als speler wil ik online met anderen via verschillende computers kunnen spelen, zodat ik met vrienden of onbekenden kan concurreren of samenwerken</w:t>
+              <w:t>Als speler wil ik online met anderen via verschillende computers kunnen spelen, zodat ik met vrienden of onbekenden kan concurreren</w:t>
+            </w:r>
+            <w:r>
+              <w:t>.</w:t>
             </w:r>
           </w:p>
         </w:tc>
@@ -1899,7 +1965,7 @@
     <w:p/>
     <w:p>
       <w:pPr>
-        <w:pStyle w:val="Kop1"/>
+        <w:pStyle w:val="Heading1"/>
       </w:pPr>
       <w:r>
         <w:t>5. Sprints &amp; Planning</w:t>
@@ -1907,7 +1973,7 @@
     </w:p>
     <w:tbl>
       <w:tblPr>
-        <w:tblStyle w:val="Lijsttabel1licht"/>
+        <w:tblStyle w:val="ListTable1Light"/>
         <w:tblW w:w="0" w:type="auto"/>
         <w:tblLook w:val="04A0" w:firstRow="1" w:lastRow="0" w:firstColumn="1" w:lastColumn="0" w:noHBand="0" w:noVBand="1"/>
       </w:tblPr>
@@ -2209,13 +2275,8 @@
               <w:cnfStyle w:val="000000100000" w:firstRow="0" w:lastRow="0" w:firstColumn="0" w:lastColumn="0" w:oddVBand="0" w:evenVBand="0" w:oddHBand="1" w:evenHBand="0" w:firstRowFirstColumn="0" w:firstRowLastColumn="0" w:lastRowFirstColumn="0" w:lastRowLastColumn="0"/>
             </w:pPr>
             <w:r>
-              <w:t xml:space="preserve">Online </w:t>
-            </w:r>
-            <w:proofErr w:type="spellStart"/>
-            <w:r>
-              <w:t>multiplayer</w:t>
-            </w:r>
-            <w:proofErr w:type="spellEnd"/>
+              <w:t>Nummers omzetten in levels</w:t>
+            </w:r>
           </w:p>
         </w:tc>
       </w:tr>
@@ -2227,55 +2288,16 @@
           <w:tcPr>
             <w:cnfStyle w:val="001000000000" w:firstRow="0" w:lastRow="0" w:firstColumn="1" w:lastColumn="0" w:oddVBand="0" w:evenVBand="0" w:oddHBand="0" w:evenHBand="0" w:firstRowFirstColumn="0" w:firstRowLastColumn="0" w:lastRowFirstColumn="0" w:lastRowLastColumn="0"/>
             <w:tcW w:w="0" w:type="auto"/>
-            <w:hideMark/>
-          </w:tcPr>
-          <w:p>
-            <w:pPr>
-              <w:spacing w:after="160" w:line="259" w:lineRule="auto"/>
-            </w:pPr>
-          </w:p>
+          </w:tcPr>
+          <w:p/>
         </w:tc>
         <w:tc>
           <w:tcPr>
             <w:tcW w:w="0" w:type="auto"/>
-            <w:hideMark/>
-          </w:tcPr>
-          <w:p>
-            <w:pPr>
-              <w:spacing w:after="160" w:line="259" w:lineRule="auto"/>
+          </w:tcPr>
+          <w:p>
+            <w:pPr>
               <w:cnfStyle w:val="000000000000" w:firstRow="0" w:lastRow="0" w:firstColumn="0" w:lastColumn="0" w:oddVBand="0" w:evenVBand="0" w:oddHBand="0" w:evenHBand="0" w:firstRowFirstColumn="0" w:firstRowLastColumn="0" w:lastRowFirstColumn="0" w:lastRowLastColumn="0"/>
-            </w:pPr>
-            <w:r>
-              <w:t>Nummers omzetten in levels</w:t>
-            </w:r>
-          </w:p>
-          <w:p>
-            <w:pPr>
-              <w:spacing w:after="160" w:line="259" w:lineRule="auto"/>
-              <w:cnfStyle w:val="000000000000" w:firstRow="0" w:lastRow="0" w:firstColumn="0" w:lastColumn="0" w:oddVBand="0" w:evenVBand="0" w:oddHBand="0" w:evenHBand="0" w:firstRowFirstColumn="0" w:firstRowLastColumn="0" w:lastRowFirstColumn="0" w:lastRowLastColumn="0"/>
-            </w:pPr>
-          </w:p>
-        </w:tc>
-      </w:tr>
-      <w:tr>
-        <w:trPr>
-          <w:cnfStyle w:val="000000100000" w:firstRow="0" w:lastRow="0" w:firstColumn="0" w:lastColumn="0" w:oddVBand="0" w:evenVBand="0" w:oddHBand="1" w:evenHBand="0" w:firstRowFirstColumn="0" w:firstRowLastColumn="0" w:lastRowFirstColumn="0" w:lastRowLastColumn="0"/>
-          <w:trHeight w:val="476"/>
-        </w:trPr>
-        <w:tc>
-          <w:tcPr>
-            <w:cnfStyle w:val="001000000000" w:firstRow="0" w:lastRow="0" w:firstColumn="1" w:lastColumn="0" w:oddVBand="0" w:evenVBand="0" w:oddHBand="0" w:evenHBand="0" w:firstRowFirstColumn="0" w:firstRowLastColumn="0" w:lastRowFirstColumn="0" w:lastRowLastColumn="0"/>
-            <w:tcW w:w="0" w:type="auto"/>
-          </w:tcPr>
-          <w:p/>
-        </w:tc>
-        <w:tc>
-          <w:tcPr>
-            <w:tcW w:w="0" w:type="auto"/>
-          </w:tcPr>
-          <w:p>
-            <w:pPr>
-              <w:cnfStyle w:val="000000100000" w:firstRow="0" w:lastRow="0" w:firstColumn="0" w:lastColumn="0" w:oddVBand="0" w:evenVBand="0" w:oddHBand="1" w:evenHBand="0" w:firstRowFirstColumn="0" w:firstRowLastColumn="0" w:lastRowFirstColumn="0" w:lastRowLastColumn="0"/>
             </w:pPr>
             <w:proofErr w:type="spellStart"/>
             <w:r>
@@ -2305,7 +2327,7 @@
     </w:p>
     <w:p>
       <w:pPr>
-        <w:pStyle w:val="Kop1"/>
+        <w:pStyle w:val="Heading1"/>
       </w:pPr>
       <w:r>
         <w:lastRenderedPageBreak/>
@@ -2314,25 +2336,27 @@
     </w:p>
     <w:tbl>
       <w:tblPr>
-        <w:tblStyle w:val="Rastertabel4"/>
-        <w:tblW w:w="9072" w:type="dxa"/>
+        <w:tblStyle w:val="GridTable4"/>
+        <w:tblW w:w="9572" w:type="dxa"/>
         <w:tblInd w:w="-5" w:type="dxa"/>
         <w:tblLook w:val="04A0" w:firstRow="1" w:lastRow="0" w:firstColumn="1" w:lastColumn="0" w:noHBand="0" w:noVBand="1"/>
       </w:tblPr>
       <w:tblGrid>
-        <w:gridCol w:w="1189"/>
-        <w:gridCol w:w="2355"/>
-        <w:gridCol w:w="2410"/>
-        <w:gridCol w:w="3118"/>
+        <w:gridCol w:w="1260"/>
+        <w:gridCol w:w="2078"/>
+        <w:gridCol w:w="2078"/>
+        <w:gridCol w:w="2078"/>
+        <w:gridCol w:w="2078"/>
       </w:tblGrid>
       <w:tr>
         <w:trPr>
           <w:cnfStyle w:val="100000000000" w:firstRow="1" w:lastRow="0" w:firstColumn="0" w:lastColumn="0" w:oddVBand="0" w:evenVBand="0" w:oddHBand="0" w:evenHBand="0" w:firstRowFirstColumn="0" w:firstRowLastColumn="0" w:lastRowFirstColumn="0" w:lastRowLastColumn="0"/>
+          <w:trHeight w:val="470"/>
         </w:trPr>
         <w:tc>
           <w:tcPr>
             <w:cnfStyle w:val="001000000000" w:firstRow="0" w:lastRow="0" w:firstColumn="1" w:lastColumn="0" w:oddVBand="0" w:evenVBand="0" w:oddHBand="0" w:evenHBand="0" w:firstRowFirstColumn="0" w:firstRowLastColumn="0" w:lastRowFirstColumn="0" w:lastRowLastColumn="0"/>
-            <w:tcW w:w="1189" w:type="dxa"/>
+            <w:tcW w:w="1260" w:type="dxa"/>
             <w:hideMark/>
           </w:tcPr>
           <w:p>
@@ -2346,7 +2370,7 @@
         </w:tc>
         <w:tc>
           <w:tcPr>
-            <w:tcW w:w="2355" w:type="dxa"/>
+            <w:tcW w:w="2078" w:type="dxa"/>
             <w:hideMark/>
           </w:tcPr>
           <w:p>
@@ -2361,7 +2385,7 @@
         </w:tc>
         <w:tc>
           <w:tcPr>
-            <w:tcW w:w="2410" w:type="dxa"/>
+            <w:tcW w:w="2078" w:type="dxa"/>
             <w:hideMark/>
           </w:tcPr>
           <w:p>
@@ -2376,7 +2400,20 @@
         </w:tc>
         <w:tc>
           <w:tcPr>
-            <w:tcW w:w="3118" w:type="dxa"/>
+            <w:tcW w:w="2078" w:type="dxa"/>
+          </w:tcPr>
+          <w:p>
+            <w:pPr>
+              <w:cnfStyle w:val="100000000000" w:firstRow="1" w:lastRow="0" w:firstColumn="0" w:lastColumn="0" w:oddVBand="0" w:evenVBand="0" w:oddHBand="0" w:evenHBand="0" w:firstRowFirstColumn="0" w:firstRowLastColumn="0" w:lastRowFirstColumn="0" w:lastRowLastColumn="0"/>
+            </w:pPr>
+            <w:r>
+              <w:t>Taken Sprint 3</w:t>
+            </w:r>
+          </w:p>
+        </w:tc>
+        <w:tc>
+          <w:tcPr>
+            <w:tcW w:w="2078" w:type="dxa"/>
             <w:hideMark/>
           </w:tcPr>
           <w:p>
@@ -2385,7 +2422,10 @@
               <w:cnfStyle w:val="100000000000" w:firstRow="1" w:lastRow="0" w:firstColumn="0" w:lastColumn="0" w:oddVBand="0" w:evenVBand="0" w:oddHBand="0" w:evenHBand="0" w:firstRowFirstColumn="0" w:firstRowLastColumn="0" w:lastRowFirstColumn="0" w:lastRowLastColumn="0"/>
             </w:pPr>
             <w:r>
-              <w:t>Taken Sprint 3</w:t>
+              <w:t xml:space="preserve">Taken Sprint </w:t>
+            </w:r>
+            <w:r>
+              <w:t>4</w:t>
             </w:r>
           </w:p>
         </w:tc>
@@ -2393,11 +2433,12 @@
       <w:tr>
         <w:trPr>
           <w:cnfStyle w:val="000000100000" w:firstRow="0" w:lastRow="0" w:firstColumn="0" w:lastColumn="0" w:oddVBand="0" w:evenVBand="0" w:oddHBand="1" w:evenHBand="0" w:firstRowFirstColumn="0" w:firstRowLastColumn="0" w:lastRowFirstColumn="0" w:lastRowLastColumn="0"/>
+          <w:trHeight w:val="1089"/>
         </w:trPr>
         <w:tc>
           <w:tcPr>
             <w:cnfStyle w:val="001000000000" w:firstRow="0" w:lastRow="0" w:firstColumn="1" w:lastColumn="0" w:oddVBand="0" w:evenVBand="0" w:oddHBand="0" w:evenHBand="0" w:firstRowFirstColumn="0" w:firstRowLastColumn="0" w:lastRowFirstColumn="0" w:lastRowLastColumn="0"/>
-            <w:tcW w:w="1189" w:type="dxa"/>
+            <w:tcW w:w="1260" w:type="dxa"/>
             <w:hideMark/>
           </w:tcPr>
           <w:p>
@@ -2411,7 +2452,7 @@
         </w:tc>
         <w:tc>
           <w:tcPr>
-            <w:tcW w:w="2355" w:type="dxa"/>
+            <w:tcW w:w="2078" w:type="dxa"/>
             <w:hideMark/>
           </w:tcPr>
           <w:p>
@@ -2435,7 +2476,7 @@
         </w:tc>
         <w:tc>
           <w:tcPr>
-            <w:tcW w:w="2410" w:type="dxa"/>
+            <w:tcW w:w="2078" w:type="dxa"/>
             <w:hideMark/>
           </w:tcPr>
           <w:p>
@@ -2455,7 +2496,31 @@
         </w:tc>
         <w:tc>
           <w:tcPr>
-            <w:tcW w:w="3118" w:type="dxa"/>
+            <w:tcW w:w="2078" w:type="dxa"/>
+          </w:tcPr>
+          <w:p>
+            <w:pPr>
+              <w:cnfStyle w:val="000000100000" w:firstRow="0" w:lastRow="0" w:firstColumn="0" w:lastColumn="0" w:oddVBand="0" w:evenVBand="0" w:oddHBand="1" w:evenHBand="0" w:firstRowFirstColumn="0" w:firstRowLastColumn="0" w:lastRowFirstColumn="0" w:lastRowLastColumn="0"/>
+            </w:pPr>
+            <w:r>
+              <w:t>Controller support</w:t>
+            </w:r>
+            <w:r>
+              <w:t>,</w:t>
+            </w:r>
+          </w:p>
+          <w:p>
+            <w:pPr>
+              <w:cnfStyle w:val="000000100000" w:firstRow="0" w:lastRow="0" w:firstColumn="0" w:lastColumn="0" w:oddVBand="0" w:evenVBand="0" w:oddHBand="1" w:evenHBand="0" w:firstRowFirstColumn="0" w:firstRowLastColumn="0" w:lastRowFirstColumn="0" w:lastRowLastColumn="0"/>
+            </w:pPr>
+            <w:r>
+              <w:t>Design toepassen</w:t>
+            </w:r>
+          </w:p>
+        </w:tc>
+        <w:tc>
+          <w:tcPr>
+            <w:tcW w:w="2078" w:type="dxa"/>
             <w:hideMark/>
           </w:tcPr>
           <w:p>
@@ -2475,10 +2540,13 @@
         </w:tc>
       </w:tr>
       <w:tr>
+        <w:trPr>
+          <w:trHeight w:val="1721"/>
+        </w:trPr>
         <w:tc>
           <w:tcPr>
             <w:cnfStyle w:val="001000000000" w:firstRow="0" w:lastRow="0" w:firstColumn="1" w:lastColumn="0" w:oddVBand="0" w:evenVBand="0" w:oddHBand="0" w:evenHBand="0" w:firstRowFirstColumn="0" w:firstRowLastColumn="0" w:lastRowFirstColumn="0" w:lastRowLastColumn="0"/>
-            <w:tcW w:w="1189" w:type="dxa"/>
+            <w:tcW w:w="1260" w:type="dxa"/>
             <w:hideMark/>
           </w:tcPr>
           <w:p>
@@ -2492,7 +2560,7 @@
         </w:tc>
         <w:tc>
           <w:tcPr>
-            <w:tcW w:w="2355" w:type="dxa"/>
+            <w:tcW w:w="2078" w:type="dxa"/>
             <w:hideMark/>
           </w:tcPr>
           <w:p>
@@ -2507,7 +2575,7 @@
         </w:tc>
         <w:tc>
           <w:tcPr>
-            <w:tcW w:w="2410" w:type="dxa"/>
+            <w:tcW w:w="2078" w:type="dxa"/>
             <w:hideMark/>
           </w:tcPr>
           <w:p>
@@ -2530,7 +2598,28 @@
         </w:tc>
         <w:tc>
           <w:tcPr>
-            <w:tcW w:w="3118" w:type="dxa"/>
+            <w:tcW w:w="2078" w:type="dxa"/>
+          </w:tcPr>
+          <w:p>
+            <w:pPr>
+              <w:cnfStyle w:val="000000000000" w:firstRow="0" w:lastRow="0" w:firstColumn="0" w:lastColumn="0" w:oddVBand="0" w:evenVBand="0" w:oddHBand="0" w:evenHBand="0" w:firstRowFirstColumn="0" w:firstRowLastColumn="0" w:lastRowFirstColumn="0" w:lastRowLastColumn="0"/>
+            </w:pPr>
+            <w:r>
+              <w:t>Visuele effecten,</w:t>
+            </w:r>
+          </w:p>
+          <w:p>
+            <w:pPr>
+              <w:cnfStyle w:val="000000000000" w:firstRow="0" w:lastRow="0" w:firstColumn="0" w:lastColumn="0" w:oddVBand="0" w:evenVBand="0" w:oddHBand="0" w:evenHBand="0" w:firstRowFirstColumn="0" w:firstRowLastColumn="0" w:lastRowFirstColumn="0" w:lastRowLastColumn="0"/>
+            </w:pPr>
+            <w:r>
+              <w:t>Design toepassen</w:t>
+            </w:r>
+          </w:p>
+        </w:tc>
+        <w:tc>
+          <w:tcPr>
+            <w:tcW w:w="2078" w:type="dxa"/>
             <w:hideMark/>
           </w:tcPr>
           <w:p>
@@ -2552,11 +2641,12 @@
       <w:tr>
         <w:trPr>
           <w:cnfStyle w:val="000000100000" w:firstRow="0" w:lastRow="0" w:firstColumn="0" w:lastColumn="0" w:oddVBand="0" w:evenVBand="0" w:oddHBand="1" w:evenHBand="0" w:firstRowFirstColumn="0" w:firstRowLastColumn="0" w:lastRowFirstColumn="0" w:lastRowLastColumn="0"/>
+          <w:trHeight w:val="1089"/>
         </w:trPr>
         <w:tc>
           <w:tcPr>
             <w:cnfStyle w:val="001000000000" w:firstRow="0" w:lastRow="0" w:firstColumn="1" w:lastColumn="0" w:oddVBand="0" w:evenVBand="0" w:oddHBand="0" w:evenHBand="0" w:firstRowFirstColumn="0" w:firstRowLastColumn="0" w:lastRowFirstColumn="0" w:lastRowLastColumn="0"/>
-            <w:tcW w:w="1189" w:type="dxa"/>
+            <w:tcW w:w="1260" w:type="dxa"/>
             <w:hideMark/>
           </w:tcPr>
           <w:p>
@@ -2570,7 +2660,7 @@
         </w:tc>
         <w:tc>
           <w:tcPr>
-            <w:tcW w:w="2355" w:type="dxa"/>
+            <w:tcW w:w="2078" w:type="dxa"/>
             <w:hideMark/>
           </w:tcPr>
           <w:p>
@@ -2585,7 +2675,7 @@
         </w:tc>
         <w:tc>
           <w:tcPr>
-            <w:tcW w:w="2410" w:type="dxa"/>
+            <w:tcW w:w="2078" w:type="dxa"/>
             <w:hideMark/>
           </w:tcPr>
           <w:p>
@@ -2600,7 +2690,33 @@
         </w:tc>
         <w:tc>
           <w:tcPr>
-            <w:tcW w:w="3118" w:type="dxa"/>
+            <w:tcW w:w="2078" w:type="dxa"/>
+          </w:tcPr>
+          <w:p>
+            <w:pPr>
+              <w:cnfStyle w:val="000000100000" w:firstRow="0" w:lastRow="0" w:firstColumn="0" w:lastColumn="0" w:oddVBand="0" w:evenVBand="0" w:oddHBand="1" w:evenHBand="0" w:firstRowFirstColumn="0" w:firstRowLastColumn="0" w:lastRowFirstColumn="0" w:lastRowLastColumn="0"/>
+            </w:pPr>
+            <w:proofErr w:type="spellStart"/>
+            <w:r>
+              <w:t>Arduino</w:t>
+            </w:r>
+            <w:proofErr w:type="spellEnd"/>
+            <w:r>
+              <w:t xml:space="preserve"> Integratie,</w:t>
+            </w:r>
+          </w:p>
+          <w:p>
+            <w:pPr>
+              <w:cnfStyle w:val="000000100000" w:firstRow="0" w:lastRow="0" w:firstColumn="0" w:lastColumn="0" w:oddVBand="0" w:evenVBand="0" w:oddHBand="1" w:evenHBand="0" w:firstRowFirstColumn="0" w:firstRowLastColumn="0" w:lastRowFirstColumn="0" w:lastRowLastColumn="0"/>
+            </w:pPr>
+            <w:r>
+              <w:t xml:space="preserve">Design toepassen </w:t>
+            </w:r>
+          </w:p>
+        </w:tc>
+        <w:tc>
+          <w:tcPr>
+            <w:tcW w:w="2078" w:type="dxa"/>
             <w:hideMark/>
           </w:tcPr>
           <w:p>
@@ -2615,10 +2731,13 @@
         </w:tc>
       </w:tr>
       <w:tr>
+        <w:trPr>
+          <w:trHeight w:val="1152"/>
+        </w:trPr>
         <w:tc>
           <w:tcPr>
             <w:cnfStyle w:val="001000000000" w:firstRow="0" w:lastRow="0" w:firstColumn="1" w:lastColumn="0" w:oddVBand="0" w:evenVBand="0" w:oddHBand="0" w:evenHBand="0" w:firstRowFirstColumn="0" w:firstRowLastColumn="0" w:lastRowFirstColumn="0" w:lastRowLastColumn="0"/>
-            <w:tcW w:w="1189" w:type="dxa"/>
+            <w:tcW w:w="1260" w:type="dxa"/>
           </w:tcPr>
           <w:p>
             <w:pPr>
@@ -2634,7 +2753,7 @@
         </w:tc>
         <w:tc>
           <w:tcPr>
-            <w:tcW w:w="2355" w:type="dxa"/>
+            <w:tcW w:w="2078" w:type="dxa"/>
           </w:tcPr>
           <w:p>
             <w:pPr>
@@ -2647,7 +2766,7 @@
         </w:tc>
         <w:tc>
           <w:tcPr>
-            <w:tcW w:w="2410" w:type="dxa"/>
+            <w:tcW w:w="2078" w:type="dxa"/>
           </w:tcPr>
           <w:p>
             <w:pPr>
@@ -2660,7 +2779,7 @@
         </w:tc>
         <w:tc>
           <w:tcPr>
-            <w:tcW w:w="3118" w:type="dxa"/>
+            <w:tcW w:w="2078" w:type="dxa"/>
           </w:tcPr>
           <w:p>
             <w:pPr>
@@ -2670,26 +2789,97 @@
               <w:t>Samenvoegen losse onderdelen, testen</w:t>
             </w:r>
           </w:p>
+        </w:tc>
+        <w:tc>
+          <w:tcPr>
+            <w:tcW w:w="2078" w:type="dxa"/>
+          </w:tcPr>
           <w:p>
             <w:pPr>
               <w:cnfStyle w:val="000000000000" w:firstRow="0" w:lastRow="0" w:firstColumn="0" w:lastColumn="0" w:oddVBand="0" w:evenVBand="0" w:oddHBand="0" w:evenHBand="0" w:firstRowFirstColumn="0" w:firstRowLastColumn="0" w:lastRowFirstColumn="0" w:lastRowLastColumn="0"/>
             </w:pPr>
+            <w:r>
+              <w:t>Samenvoegen losse onderdelen, testen</w:t>
+            </w:r>
           </w:p>
           <w:p>
             <w:pPr>
               <w:cnfStyle w:val="000000000000" w:firstRow="0" w:lastRow="0" w:firstColumn="0" w:lastColumn="0" w:oddVBand="0" w:evenVBand="0" w:oddHBand="0" w:evenHBand="0" w:firstRowFirstColumn="0" w:firstRowLastColumn="0" w:lastRowFirstColumn="0" w:lastRowLastColumn="0"/>
             </w:pPr>
-            <w:r>
-              <w:t xml:space="preserve">Tijd over: </w:t>
+          </w:p>
+        </w:tc>
+      </w:tr>
+      <w:tr>
+        <w:trPr>
+          <w:cnfStyle w:val="000000100000" w:firstRow="0" w:lastRow="0" w:firstColumn="0" w:lastColumn="0" w:oddVBand="0" w:evenVBand="0" w:oddHBand="1" w:evenHBand="0" w:firstRowFirstColumn="0" w:firstRowLastColumn="0" w:lastRowFirstColumn="0" w:lastRowLastColumn="0"/>
+          <w:trHeight w:val="1152"/>
+        </w:trPr>
+        <w:tc>
+          <w:tcPr>
+            <w:cnfStyle w:val="001000000000" w:firstRow="0" w:lastRow="0" w:firstColumn="1" w:lastColumn="0" w:oddVBand="0" w:evenVBand="0" w:oddHBand="0" w:evenHBand="0" w:firstRowFirstColumn="0" w:firstRowLastColumn="0" w:lastRowFirstColumn="0" w:lastRowLastColumn="0"/>
+            <w:tcW w:w="1260" w:type="dxa"/>
+          </w:tcPr>
+          <w:p>
+            <w:r>
+              <w:t>Doel</w:t>
+            </w:r>
+          </w:p>
+        </w:tc>
+        <w:tc>
+          <w:tcPr>
+            <w:tcW w:w="2078" w:type="dxa"/>
+          </w:tcPr>
+          <w:p>
+            <w:pPr>
+              <w:cnfStyle w:val="000000100000" w:firstRow="0" w:lastRow="0" w:firstColumn="0" w:lastColumn="0" w:oddVBand="0" w:evenVBand="0" w:oddHBand="1" w:evenHBand="0" w:firstRowFirstColumn="0" w:firstRowLastColumn="0" w:lastRowFirstColumn="0" w:lastRowLastColumn="0"/>
+            </w:pPr>
+            <w:r>
+              <w:t>Werkend prototype</w:t>
+            </w:r>
+          </w:p>
+        </w:tc>
+        <w:tc>
+          <w:tcPr>
+            <w:tcW w:w="2078" w:type="dxa"/>
+          </w:tcPr>
+          <w:p>
+            <w:pPr>
+              <w:cnfStyle w:val="000000100000" w:firstRow="0" w:lastRow="0" w:firstColumn="0" w:lastColumn="0" w:oddVBand="0" w:evenVBand="0" w:oddHBand="1" w:evenHBand="0" w:firstRowFirstColumn="0" w:firstRowLastColumn="0" w:lastRowFirstColumn="0" w:lastRowLastColumn="0"/>
+            </w:pPr>
+            <w:r>
+              <w:t xml:space="preserve">Spel met alle </w:t>
             </w:r>
             <w:proofErr w:type="spellStart"/>
             <w:r>
-              <w:t>arduino</w:t>
+              <w:t>requirements</w:t>
             </w:r>
             <w:proofErr w:type="spellEnd"/>
             <w:r>
-              <w:t xml:space="preserve"> integratie</w:t>
-            </w:r>
+              <w:t xml:space="preserve"> werkend</w:t>
+            </w:r>
+          </w:p>
+        </w:tc>
+        <w:tc>
+          <w:tcPr>
+            <w:tcW w:w="2078" w:type="dxa"/>
+          </w:tcPr>
+          <w:p>
+            <w:pPr>
+              <w:cnfStyle w:val="000000100000" w:firstRow="0" w:lastRow="0" w:firstColumn="0" w:lastColumn="0" w:oddVBand="0" w:evenVBand="0" w:oddHBand="1" w:evenHBand="0" w:firstRowFirstColumn="0" w:firstRowLastColumn="0" w:lastRowFirstColumn="0" w:lastRowLastColumn="0"/>
+            </w:pPr>
+            <w:r>
+              <w:t>Spel visueel afgewerkt en fysieke controllers functioneel</w:t>
+            </w:r>
+          </w:p>
+        </w:tc>
+        <w:tc>
+          <w:tcPr>
+            <w:tcW w:w="2078" w:type="dxa"/>
+          </w:tcPr>
+          <w:p>
+            <w:pPr>
+              <w:cnfStyle w:val="000000100000" w:firstRow="0" w:lastRow="0" w:firstColumn="0" w:lastColumn="0" w:oddVBand="0" w:evenVBand="0" w:oddHBand="1" w:evenHBand="0" w:firstRowFirstColumn="0" w:firstRowLastColumn="0" w:lastRowFirstColumn="0" w:lastRowLastColumn="0"/>
+            </w:pPr>
           </w:p>
         </w:tc>
       </w:tr>
@@ -2710,7 +2900,11 @@
         </w:rPr>
       </w:pPr>
     </w:p>
-    <w:p/>
+    <w:p>
+      <w:r>
+        <w:t xml:space="preserve">V </w:t>
+      </w:r>
+    </w:p>
     <w:sectPr>
       <w:pgSz w:w="11906" w:h="16838"/>
       <w:pgMar w:top="1417" w:right="1417" w:bottom="1417" w:left="1417" w:header="708" w:footer="708" w:gutter="0"/>
@@ -6945,7 +7139,7 @@
     <w:lsdException w:name="Unresolved Mention" w:semiHidden="1" w:unhideWhenUsed="1"/>
     <w:lsdException w:name="Smart Link" w:semiHidden="1" w:unhideWhenUsed="1"/>
   </w:latentStyles>
-  <w:style w:type="paragraph" w:default="1" w:styleId="Standaard">
+  <w:style w:type="paragraph" w:default="1" w:styleId="Normal">
     <w:name w:val="Normal"/>
     <w:qFormat/>
     <w:rsid w:val="00FC4BBA"/>
@@ -6955,11 +7149,11 @@
       <w:lang w:val="nl-NL"/>
     </w:rPr>
   </w:style>
-  <w:style w:type="paragraph" w:styleId="Kop1">
+  <w:style w:type="paragraph" w:styleId="Heading1">
     <w:name w:val="heading 1"/>
-    <w:basedOn w:val="Standaard"/>
-    <w:next w:val="Standaard"/>
-    <w:link w:val="Kop1Char"/>
+    <w:basedOn w:val="Normal"/>
+    <w:next w:val="Normal"/>
+    <w:link w:val="Heading1Char"/>
     <w:uiPriority w:val="9"/>
     <w:qFormat/>
     <w:rsid w:val="00F327F9"/>
@@ -6976,11 +7170,11 @@
       <w:szCs w:val="40"/>
     </w:rPr>
   </w:style>
-  <w:style w:type="paragraph" w:styleId="Kop2">
+  <w:style w:type="paragraph" w:styleId="Heading2">
     <w:name w:val="heading 2"/>
-    <w:basedOn w:val="Standaard"/>
-    <w:next w:val="Standaard"/>
-    <w:link w:val="Kop2Char"/>
+    <w:basedOn w:val="Normal"/>
+    <w:next w:val="Normal"/>
+    <w:link w:val="Heading2Char"/>
     <w:uiPriority w:val="9"/>
     <w:unhideWhenUsed/>
     <w:qFormat/>
@@ -6998,11 +7192,11 @@
       <w:szCs w:val="48"/>
     </w:rPr>
   </w:style>
-  <w:style w:type="paragraph" w:styleId="Kop3">
+  <w:style w:type="paragraph" w:styleId="Heading3">
     <w:name w:val="heading 3"/>
-    <w:basedOn w:val="Standaard"/>
-    <w:next w:val="Standaard"/>
-    <w:link w:val="Kop3Char"/>
+    <w:basedOn w:val="Normal"/>
+    <w:next w:val="Normal"/>
+    <w:link w:val="Heading3Char"/>
     <w:uiPriority w:val="9"/>
     <w:semiHidden/>
     <w:unhideWhenUsed/>
@@ -7021,11 +7215,11 @@
       <w:szCs w:val="28"/>
     </w:rPr>
   </w:style>
-  <w:style w:type="paragraph" w:styleId="Kop4">
+  <w:style w:type="paragraph" w:styleId="Heading4">
     <w:name w:val="heading 4"/>
-    <w:basedOn w:val="Standaard"/>
-    <w:next w:val="Standaard"/>
-    <w:link w:val="Kop4Char"/>
+    <w:basedOn w:val="Normal"/>
+    <w:next w:val="Normal"/>
+    <w:link w:val="Heading4Char"/>
     <w:uiPriority w:val="9"/>
     <w:semiHidden/>
     <w:unhideWhenUsed/>
@@ -7044,11 +7238,11 @@
       <w:color w:val="0F4761" w:themeColor="accent1" w:themeShade="BF"/>
     </w:rPr>
   </w:style>
-  <w:style w:type="paragraph" w:styleId="Kop5">
+  <w:style w:type="paragraph" w:styleId="Heading5">
     <w:name w:val="heading 5"/>
-    <w:basedOn w:val="Standaard"/>
-    <w:next w:val="Standaard"/>
-    <w:link w:val="Kop5Char"/>
+    <w:basedOn w:val="Normal"/>
+    <w:next w:val="Normal"/>
+    <w:link w:val="Heading5Char"/>
     <w:uiPriority w:val="9"/>
     <w:semiHidden/>
     <w:unhideWhenUsed/>
@@ -7065,11 +7259,11 @@
       <w:color w:val="0F4761" w:themeColor="accent1" w:themeShade="BF"/>
     </w:rPr>
   </w:style>
-  <w:style w:type="paragraph" w:styleId="Kop6">
+  <w:style w:type="paragraph" w:styleId="Heading6">
     <w:name w:val="heading 6"/>
-    <w:basedOn w:val="Standaard"/>
-    <w:next w:val="Standaard"/>
-    <w:link w:val="Kop6Char"/>
+    <w:basedOn w:val="Normal"/>
+    <w:next w:val="Normal"/>
+    <w:link w:val="Heading6Char"/>
     <w:uiPriority w:val="9"/>
     <w:semiHidden/>
     <w:unhideWhenUsed/>
@@ -7088,11 +7282,11 @@
       <w:color w:val="595959" w:themeColor="text1" w:themeTint="A6"/>
     </w:rPr>
   </w:style>
-  <w:style w:type="paragraph" w:styleId="Kop7">
+  <w:style w:type="paragraph" w:styleId="Heading7">
     <w:name w:val="heading 7"/>
-    <w:basedOn w:val="Standaard"/>
-    <w:next w:val="Standaard"/>
-    <w:link w:val="Kop7Char"/>
+    <w:basedOn w:val="Normal"/>
+    <w:next w:val="Normal"/>
+    <w:link w:val="Heading7Char"/>
     <w:uiPriority w:val="9"/>
     <w:semiHidden/>
     <w:unhideWhenUsed/>
@@ -7109,11 +7303,11 @@
       <w:color w:val="595959" w:themeColor="text1" w:themeTint="A6"/>
     </w:rPr>
   </w:style>
-  <w:style w:type="paragraph" w:styleId="Kop8">
+  <w:style w:type="paragraph" w:styleId="Heading8">
     <w:name w:val="heading 8"/>
-    <w:basedOn w:val="Standaard"/>
-    <w:next w:val="Standaard"/>
-    <w:link w:val="Kop8Char"/>
+    <w:basedOn w:val="Normal"/>
+    <w:next w:val="Normal"/>
+    <w:link w:val="Heading8Char"/>
     <w:uiPriority w:val="9"/>
     <w:semiHidden/>
     <w:unhideWhenUsed/>
@@ -7132,11 +7326,11 @@
       <w:color w:val="272727" w:themeColor="text1" w:themeTint="D8"/>
     </w:rPr>
   </w:style>
-  <w:style w:type="paragraph" w:styleId="Kop9">
+  <w:style w:type="paragraph" w:styleId="Heading9">
     <w:name w:val="heading 9"/>
-    <w:basedOn w:val="Standaard"/>
-    <w:next w:val="Standaard"/>
-    <w:link w:val="Kop9Char"/>
+    <w:basedOn w:val="Normal"/>
+    <w:next w:val="Normal"/>
+    <w:link w:val="Heading9Char"/>
     <w:uiPriority w:val="9"/>
     <w:semiHidden/>
     <w:unhideWhenUsed/>
@@ -7153,13 +7347,13 @@
       <w:color w:val="272727" w:themeColor="text1" w:themeTint="D8"/>
     </w:rPr>
   </w:style>
-  <w:style w:type="character" w:default="1" w:styleId="Standaardalinea-lettertype">
+  <w:style w:type="character" w:default="1" w:styleId="DefaultParagraphFont">
     <w:name w:val="Default Paragraph Font"/>
     <w:uiPriority w:val="1"/>
     <w:semiHidden/>
     <w:unhideWhenUsed/>
   </w:style>
-  <w:style w:type="table" w:default="1" w:styleId="Standaardtabel">
+  <w:style w:type="table" w:default="1" w:styleId="TableNormal">
     <w:name w:val="Normal Table"/>
     <w:uiPriority w:val="99"/>
     <w:semiHidden/>
@@ -7174,17 +7368,17 @@
       </w:tblCellMar>
     </w:tblPr>
   </w:style>
-  <w:style w:type="numbering" w:default="1" w:styleId="Geenlijst">
+  <w:style w:type="numbering" w:default="1" w:styleId="NoList">
     <w:name w:val="No List"/>
     <w:uiPriority w:val="99"/>
     <w:semiHidden/>
     <w:unhideWhenUsed/>
   </w:style>
-  <w:style w:type="paragraph" w:styleId="Titel">
+  <w:style w:type="paragraph" w:styleId="Title">
     <w:name w:val="Title"/>
-    <w:basedOn w:val="Standaard"/>
-    <w:next w:val="Standaard"/>
-    <w:link w:val="TitelChar"/>
+    <w:basedOn w:val="Normal"/>
+    <w:next w:val="Normal"/>
+    <w:link w:val="TitleChar"/>
     <w:uiPriority w:val="10"/>
     <w:qFormat/>
     <w:rsid w:val="003F0FA7"/>
@@ -7201,10 +7395,10 @@
       <w:szCs w:val="56"/>
     </w:rPr>
   </w:style>
-  <w:style w:type="character" w:customStyle="1" w:styleId="TitelChar">
-    <w:name w:val="Titel Char"/>
-    <w:basedOn w:val="Standaardalinea-lettertype"/>
-    <w:link w:val="Titel"/>
+  <w:style w:type="character" w:customStyle="1" w:styleId="TitleChar">
+    <w:name w:val="Title Char"/>
+    <w:basedOn w:val="DefaultParagraphFont"/>
+    <w:link w:val="Title"/>
     <w:uiPriority w:val="10"/>
     <w:rsid w:val="003F0FA7"/>
     <w:rPr>
@@ -7215,10 +7409,10 @@
       <w:szCs w:val="56"/>
     </w:rPr>
   </w:style>
-  <w:style w:type="character" w:customStyle="1" w:styleId="Kop2Char">
-    <w:name w:val="Kop 2 Char"/>
-    <w:basedOn w:val="Standaardalinea-lettertype"/>
-    <w:link w:val="Kop2"/>
+  <w:style w:type="character" w:customStyle="1" w:styleId="Heading2Char">
+    <w:name w:val="Heading 2 Char"/>
+    <w:basedOn w:val="DefaultParagraphFont"/>
+    <w:link w:val="Heading2"/>
     <w:uiPriority w:val="9"/>
     <w:rsid w:val="00207F29"/>
     <w:rPr>
@@ -7231,10 +7425,10 @@
       <w:szCs w:val="48"/>
     </w:rPr>
   </w:style>
-  <w:style w:type="character" w:customStyle="1" w:styleId="Kop1Char">
-    <w:name w:val="Kop 1 Char"/>
-    <w:basedOn w:val="Standaardalinea-lettertype"/>
-    <w:link w:val="Kop1"/>
+  <w:style w:type="character" w:customStyle="1" w:styleId="Heading1Char">
+    <w:name w:val="Heading 1 Char"/>
+    <w:basedOn w:val="DefaultParagraphFont"/>
+    <w:link w:val="Heading1"/>
     <w:uiPriority w:val="9"/>
     <w:rsid w:val="00F327F9"/>
     <w:rPr>
@@ -7245,10 +7439,10 @@
       <w:lang w:val="nl-NL"/>
     </w:rPr>
   </w:style>
-  <w:style w:type="character" w:customStyle="1" w:styleId="Kop3Char">
-    <w:name w:val="Kop 3 Char"/>
-    <w:basedOn w:val="Standaardalinea-lettertype"/>
-    <w:link w:val="Kop3"/>
+  <w:style w:type="character" w:customStyle="1" w:styleId="Heading3Char">
+    <w:name w:val="Heading 3 Char"/>
+    <w:basedOn w:val="DefaultParagraphFont"/>
+    <w:link w:val="Heading3"/>
     <w:uiPriority w:val="9"/>
     <w:semiHidden/>
     <w:rsid w:val="00F327F9"/>
@@ -7260,10 +7454,10 @@
       <w:lang w:val="nl-NL"/>
     </w:rPr>
   </w:style>
-  <w:style w:type="character" w:customStyle="1" w:styleId="Kop4Char">
-    <w:name w:val="Kop 4 Char"/>
-    <w:basedOn w:val="Standaardalinea-lettertype"/>
-    <w:link w:val="Kop4"/>
+  <w:style w:type="character" w:customStyle="1" w:styleId="Heading4Char">
+    <w:name w:val="Heading 4 Char"/>
+    <w:basedOn w:val="DefaultParagraphFont"/>
+    <w:link w:val="Heading4"/>
     <w:uiPriority w:val="9"/>
     <w:semiHidden/>
     <w:rsid w:val="00F327F9"/>
@@ -7276,10 +7470,10 @@
       <w:lang w:val="nl-NL"/>
     </w:rPr>
   </w:style>
-  <w:style w:type="character" w:customStyle="1" w:styleId="Kop5Char">
-    <w:name w:val="Kop 5 Char"/>
-    <w:basedOn w:val="Standaardalinea-lettertype"/>
-    <w:link w:val="Kop5"/>
+  <w:style w:type="character" w:customStyle="1" w:styleId="Heading5Char">
+    <w:name w:val="Heading 5 Char"/>
+    <w:basedOn w:val="DefaultParagraphFont"/>
+    <w:link w:val="Heading5"/>
     <w:uiPriority w:val="9"/>
     <w:semiHidden/>
     <w:rsid w:val="00F327F9"/>
@@ -7290,10 +7484,10 @@
       <w:lang w:val="nl-NL"/>
     </w:rPr>
   </w:style>
-  <w:style w:type="character" w:customStyle="1" w:styleId="Kop6Char">
-    <w:name w:val="Kop 6 Char"/>
-    <w:basedOn w:val="Standaardalinea-lettertype"/>
-    <w:link w:val="Kop6"/>
+  <w:style w:type="character" w:customStyle="1" w:styleId="Heading6Char">
+    <w:name w:val="Heading 6 Char"/>
+    <w:basedOn w:val="DefaultParagraphFont"/>
+    <w:link w:val="Heading6"/>
     <w:uiPriority w:val="9"/>
     <w:semiHidden/>
     <w:rsid w:val="00F327F9"/>
@@ -7306,10 +7500,10 @@
       <w:lang w:val="nl-NL"/>
     </w:rPr>
   </w:style>
-  <w:style w:type="character" w:customStyle="1" w:styleId="Kop7Char">
-    <w:name w:val="Kop 7 Char"/>
-    <w:basedOn w:val="Standaardalinea-lettertype"/>
-    <w:link w:val="Kop7"/>
+  <w:style w:type="character" w:customStyle="1" w:styleId="Heading7Char">
+    <w:name w:val="Heading 7 Char"/>
+    <w:basedOn w:val="DefaultParagraphFont"/>
+    <w:link w:val="Heading7"/>
     <w:uiPriority w:val="9"/>
     <w:semiHidden/>
     <w:rsid w:val="00F327F9"/>
@@ -7320,10 +7514,10 @@
       <w:lang w:val="nl-NL"/>
     </w:rPr>
   </w:style>
-  <w:style w:type="character" w:customStyle="1" w:styleId="Kop8Char">
-    <w:name w:val="Kop 8 Char"/>
-    <w:basedOn w:val="Standaardalinea-lettertype"/>
-    <w:link w:val="Kop8"/>
+  <w:style w:type="character" w:customStyle="1" w:styleId="Heading8Char">
+    <w:name w:val="Heading 8 Char"/>
+    <w:basedOn w:val="DefaultParagraphFont"/>
+    <w:link w:val="Heading8"/>
     <w:uiPriority w:val="9"/>
     <w:semiHidden/>
     <w:rsid w:val="00F327F9"/>
@@ -7336,10 +7530,10 @@
       <w:lang w:val="nl-NL"/>
     </w:rPr>
   </w:style>
-  <w:style w:type="character" w:customStyle="1" w:styleId="Kop9Char">
-    <w:name w:val="Kop 9 Char"/>
-    <w:basedOn w:val="Standaardalinea-lettertype"/>
-    <w:link w:val="Kop9"/>
+  <w:style w:type="character" w:customStyle="1" w:styleId="Heading9Char">
+    <w:name w:val="Heading 9 Char"/>
+    <w:basedOn w:val="DefaultParagraphFont"/>
+    <w:link w:val="Heading9"/>
     <w:uiPriority w:val="9"/>
     <w:semiHidden/>
     <w:rsid w:val="00F327F9"/>
@@ -7350,11 +7544,11 @@
       <w:lang w:val="nl-NL"/>
     </w:rPr>
   </w:style>
-  <w:style w:type="paragraph" w:styleId="Ondertitel">
+  <w:style w:type="paragraph" w:styleId="Subtitle">
     <w:name w:val="Subtitle"/>
-    <w:basedOn w:val="Standaard"/>
-    <w:next w:val="Standaard"/>
-    <w:link w:val="OndertitelChar"/>
+    <w:basedOn w:val="Normal"/>
+    <w:next w:val="Normal"/>
+    <w:link w:val="SubtitleChar"/>
     <w:uiPriority w:val="11"/>
     <w:qFormat/>
     <w:rsid w:val="00F327F9"/>
@@ -7371,10 +7565,10 @@
       <w:szCs w:val="28"/>
     </w:rPr>
   </w:style>
-  <w:style w:type="character" w:customStyle="1" w:styleId="OndertitelChar">
-    <w:name w:val="Ondertitel Char"/>
-    <w:basedOn w:val="Standaardalinea-lettertype"/>
-    <w:link w:val="Ondertitel"/>
+  <w:style w:type="character" w:customStyle="1" w:styleId="SubtitleChar">
+    <w:name w:val="Subtitle Char"/>
+    <w:basedOn w:val="DefaultParagraphFont"/>
+    <w:link w:val="Subtitle"/>
     <w:uiPriority w:val="11"/>
     <w:rsid w:val="00F327F9"/>
     <w:rPr>
@@ -7386,11 +7580,11 @@
       <w:lang w:val="nl-NL"/>
     </w:rPr>
   </w:style>
-  <w:style w:type="paragraph" w:styleId="Citaat">
+  <w:style w:type="paragraph" w:styleId="Quote">
     <w:name w:val="Quote"/>
-    <w:basedOn w:val="Standaard"/>
-    <w:next w:val="Standaard"/>
-    <w:link w:val="CitaatChar"/>
+    <w:basedOn w:val="Normal"/>
+    <w:next w:val="Normal"/>
+    <w:link w:val="QuoteChar"/>
     <w:uiPriority w:val="29"/>
     <w:qFormat/>
     <w:rsid w:val="00F327F9"/>
@@ -7404,10 +7598,10 @@
       <w:color w:val="404040" w:themeColor="text1" w:themeTint="BF"/>
     </w:rPr>
   </w:style>
-  <w:style w:type="character" w:customStyle="1" w:styleId="CitaatChar">
-    <w:name w:val="Citaat Char"/>
-    <w:basedOn w:val="Standaardalinea-lettertype"/>
-    <w:link w:val="Citaat"/>
+  <w:style w:type="character" w:customStyle="1" w:styleId="QuoteChar">
+    <w:name w:val="Quote Char"/>
+    <w:basedOn w:val="DefaultParagraphFont"/>
+    <w:link w:val="Quote"/>
     <w:uiPriority w:val="29"/>
     <w:rsid w:val="00F327F9"/>
     <w:rPr>
@@ -7419,9 +7613,9 @@
       <w:lang w:val="nl-NL"/>
     </w:rPr>
   </w:style>
-  <w:style w:type="paragraph" w:styleId="Lijstalinea">
+  <w:style w:type="paragraph" w:styleId="ListParagraph">
     <w:name w:val="List Paragraph"/>
-    <w:basedOn w:val="Standaard"/>
+    <w:basedOn w:val="Normal"/>
     <w:uiPriority w:val="34"/>
     <w:qFormat/>
     <w:rsid w:val="00F327F9"/>
@@ -7430,9 +7624,9 @@
       <w:contextualSpacing/>
     </w:pPr>
   </w:style>
-  <w:style w:type="character" w:styleId="Intensievebenadrukking">
+  <w:style w:type="character" w:styleId="IntenseEmphasis">
     <w:name w:val="Intense Emphasis"/>
-    <w:basedOn w:val="Standaardalinea-lettertype"/>
+    <w:basedOn w:val="DefaultParagraphFont"/>
     <w:uiPriority w:val="21"/>
     <w:qFormat/>
     <w:rsid w:val="00F327F9"/>
@@ -7442,11 +7636,11 @@
       <w:color w:val="0F4761" w:themeColor="accent1" w:themeShade="BF"/>
     </w:rPr>
   </w:style>
-  <w:style w:type="paragraph" w:styleId="Duidelijkcitaat">
+  <w:style w:type="paragraph" w:styleId="IntenseQuote">
     <w:name w:val="Intense Quote"/>
-    <w:basedOn w:val="Standaard"/>
-    <w:next w:val="Standaard"/>
-    <w:link w:val="DuidelijkcitaatChar"/>
+    <w:basedOn w:val="Normal"/>
+    <w:next w:val="Normal"/>
+    <w:link w:val="IntenseQuoteChar"/>
     <w:uiPriority w:val="30"/>
     <w:qFormat/>
     <w:rsid w:val="00F327F9"/>
@@ -7465,10 +7659,10 @@
       <w:color w:val="0F4761" w:themeColor="accent1" w:themeShade="BF"/>
     </w:rPr>
   </w:style>
-  <w:style w:type="character" w:customStyle="1" w:styleId="DuidelijkcitaatChar">
-    <w:name w:val="Duidelijk citaat Char"/>
-    <w:basedOn w:val="Standaardalinea-lettertype"/>
-    <w:link w:val="Duidelijkcitaat"/>
+  <w:style w:type="character" w:customStyle="1" w:styleId="IntenseQuoteChar">
+    <w:name w:val="Intense Quote Char"/>
+    <w:basedOn w:val="DefaultParagraphFont"/>
+    <w:link w:val="IntenseQuote"/>
     <w:uiPriority w:val="30"/>
     <w:rsid w:val="00F327F9"/>
     <w:rPr>
@@ -7480,9 +7674,9 @@
       <w:lang w:val="nl-NL"/>
     </w:rPr>
   </w:style>
-  <w:style w:type="character" w:styleId="Intensieveverwijzing">
+  <w:style w:type="character" w:styleId="IntenseReference">
     <w:name w:val="Intense Reference"/>
-    <w:basedOn w:val="Standaardalinea-lettertype"/>
+    <w:basedOn w:val="DefaultParagraphFont"/>
     <w:uiPriority w:val="32"/>
     <w:qFormat/>
     <w:rsid w:val="00F327F9"/>
@@ -7494,9 +7688,9 @@
       <w:spacing w:val="5"/>
     </w:rPr>
   </w:style>
-  <w:style w:type="table" w:styleId="Tabelraster">
+  <w:style w:type="table" w:styleId="TableGrid">
     <w:name w:val="Table Grid"/>
-    <w:basedOn w:val="Standaardtabel"/>
+    <w:basedOn w:val="TableNormal"/>
     <w:uiPriority w:val="39"/>
     <w:rsid w:val="00EC5065"/>
     <w:pPr>
@@ -7513,9 +7707,9 @@
       </w:tblBorders>
     </w:tblPr>
   </w:style>
-  <w:style w:type="table" w:styleId="Onopgemaaktetabel5">
+  <w:style w:type="table" w:styleId="PlainTable5">
     <w:name w:val="Plain Table 5"/>
-    <w:basedOn w:val="Standaardtabel"/>
+    <w:basedOn w:val="TableNormal"/>
     <w:uiPriority w:val="45"/>
     <w:rsid w:val="00EC5065"/>
     <w:pPr>
@@ -7633,9 +7827,9 @@
       </w:tcPr>
     </w:tblStylePr>
   </w:style>
-  <w:style w:type="table" w:styleId="Onopgemaaktetabel3">
+  <w:style w:type="table" w:styleId="PlainTable3">
     <w:name w:val="Plain Table 3"/>
-    <w:basedOn w:val="Standaardtabel"/>
+    <w:basedOn w:val="TableNormal"/>
     <w:uiPriority w:val="43"/>
     <w:rsid w:val="00EC5065"/>
     <w:pPr>
@@ -7726,9 +7920,9 @@
       </w:tcPr>
     </w:tblStylePr>
   </w:style>
-  <w:style w:type="table" w:styleId="Rastertabel3">
+  <w:style w:type="table" w:styleId="GridTable3">
     <w:name w:val="Grid Table 3"/>
-    <w:basedOn w:val="Standaardtabel"/>
+    <w:basedOn w:val="TableNormal"/>
     <w:uiPriority w:val="48"/>
     <w:rsid w:val="00EC5065"/>
     <w:pPr>
@@ -7862,9 +8056,9 @@
       </w:tcPr>
     </w:tblStylePr>
   </w:style>
-  <w:style w:type="table" w:styleId="Rastertabel4">
+  <w:style w:type="table" w:styleId="GridTable4">
     <w:name w:val="Grid Table 4"/>
-    <w:basedOn w:val="Standaardtabel"/>
+    <w:basedOn w:val="TableNormal"/>
     <w:uiPriority w:val="49"/>
     <w:rsid w:val="00EC5065"/>
     <w:pPr>
@@ -7938,9 +8132,9 @@
       </w:tcPr>
     </w:tblStylePr>
   </w:style>
-  <w:style w:type="table" w:styleId="Rastertabel7kleurrijk">
+  <w:style w:type="table" w:styleId="GridTable7Colorful">
     <w:name w:val="Grid Table 7 Colorful"/>
-    <w:basedOn w:val="Standaardtabel"/>
+    <w:basedOn w:val="TableNormal"/>
     <w:uiPriority w:val="52"/>
     <w:rsid w:val="00EC5065"/>
     <w:pPr>
@@ -8077,9 +8271,9 @@
       </w:tcPr>
     </w:tblStylePr>
   </w:style>
-  <w:style w:type="table" w:styleId="Lijsttabel1licht">
+  <w:style w:type="table" w:styleId="ListTable1Light">
     <w:name w:val="List Table 1 Light"/>
-    <w:basedOn w:val="Standaardtabel"/>
+    <w:basedOn w:val="TableNormal"/>
     <w:uiPriority w:val="46"/>
     <w:rsid w:val="00EC5065"/>
     <w:pPr>
@@ -8138,9 +8332,9 @@
       </w:tcPr>
     </w:tblStylePr>
   </w:style>
-  <w:style w:type="table" w:styleId="Rastertabel2">
+  <w:style w:type="table" w:styleId="GridTable2">
     <w:name w:val="Grid Table 2"/>
-    <w:basedOn w:val="Standaardtabel"/>
+    <w:basedOn w:val="TableNormal"/>
     <w:uiPriority w:val="47"/>
     <w:rsid w:val="00E26D2C"/>
     <w:pPr>
@@ -8213,9 +8407,9 @@
       </w:tcPr>
     </w:tblStylePr>
   </w:style>
-  <w:style w:type="character" w:styleId="Zwaar">
+  <w:style w:type="character" w:styleId="Strong">
     <w:name w:val="Strong"/>
-    <w:basedOn w:val="Standaardalinea-lettertype"/>
+    <w:basedOn w:val="DefaultParagraphFont"/>
     <w:uiPriority w:val="22"/>
     <w:qFormat/>
     <w:rsid w:val="00E26D2C"/>
@@ -8224,9 +8418,9 @@
       <w:bCs/>
     </w:rPr>
   </w:style>
-  <w:style w:type="character" w:styleId="Verwijzingopmerking">
+  <w:style w:type="character" w:styleId="CommentReference">
     <w:name w:val="annotation reference"/>
-    <w:basedOn w:val="Standaardalinea-lettertype"/>
+    <w:basedOn w:val="DefaultParagraphFont"/>
     <w:uiPriority w:val="99"/>
     <w:semiHidden/>
     <w:unhideWhenUsed/>
@@ -8236,10 +8430,10 @@
       <w:szCs w:val="16"/>
     </w:rPr>
   </w:style>
-  <w:style w:type="paragraph" w:styleId="Tekstopmerking">
+  <w:style w:type="paragraph" w:styleId="CommentText">
     <w:name w:val="annotation text"/>
-    <w:basedOn w:val="Standaard"/>
-    <w:link w:val="TekstopmerkingChar"/>
+    <w:basedOn w:val="Normal"/>
+    <w:link w:val="CommentTextChar"/>
     <w:uiPriority w:val="99"/>
     <w:unhideWhenUsed/>
     <w:rsid w:val="004906BC"/>
@@ -8251,10 +8445,10 @@
       <w:szCs w:val="20"/>
     </w:rPr>
   </w:style>
-  <w:style w:type="character" w:customStyle="1" w:styleId="TekstopmerkingChar">
-    <w:name w:val="Tekst opmerking Char"/>
-    <w:basedOn w:val="Standaardalinea-lettertype"/>
-    <w:link w:val="Tekstopmerking"/>
+  <w:style w:type="character" w:customStyle="1" w:styleId="CommentTextChar">
+    <w:name w:val="Comment Text Char"/>
+    <w:basedOn w:val="DefaultParagraphFont"/>
+    <w:link w:val="CommentText"/>
     <w:uiPriority w:val="99"/>
     <w:rsid w:val="004906BC"/>
     <w:rPr>
@@ -8264,11 +8458,11 @@
       <w:lang w:val="nl-NL"/>
     </w:rPr>
   </w:style>
-  <w:style w:type="paragraph" w:styleId="Onderwerpvanopmerking">
+  <w:style w:type="paragraph" w:styleId="CommentSubject">
     <w:name w:val="annotation subject"/>
-    <w:basedOn w:val="Tekstopmerking"/>
-    <w:next w:val="Tekstopmerking"/>
-    <w:link w:val="OnderwerpvanopmerkingChar"/>
+    <w:basedOn w:val="CommentText"/>
+    <w:next w:val="CommentText"/>
+    <w:link w:val="CommentSubjectChar"/>
     <w:uiPriority w:val="99"/>
     <w:semiHidden/>
     <w:unhideWhenUsed/>
@@ -8278,10 +8472,10 @@
       <w:bCs/>
     </w:rPr>
   </w:style>
-  <w:style w:type="character" w:customStyle="1" w:styleId="OnderwerpvanopmerkingChar">
-    <w:name w:val="Onderwerp van opmerking Char"/>
-    <w:basedOn w:val="TekstopmerkingChar"/>
-    <w:link w:val="Onderwerpvanopmerking"/>
+  <w:style w:type="character" w:customStyle="1" w:styleId="CommentSubjectChar">
+    <w:name w:val="Comment Subject Char"/>
+    <w:basedOn w:val="CommentTextChar"/>
+    <w:link w:val="CommentSubject"/>
     <w:uiPriority w:val="99"/>
     <w:semiHidden/>
     <w:rsid w:val="004906BC"/>

</xml_diff>